<commit_message>
Finished! Everything works correctly now (I think)
The reset option for LZWmod works, there are no extra bytes
in the non reset version, the writeup has been corrected.
Everything should be good now!
</commit_message>
<xml_diff>
--- a/Assignment3/Assig3Writeup.docx
+++ b/Assignment3/Assig3Writeup.docx
@@ -3,148 +3,397 @@
 <w:document xmlns:wpc="http://schemas.microsoft.com/office/word/2010/wordprocessingCanvas" xmlns:cx="http://schemas.microsoft.com/office/drawing/2014/chartex" xmlns:cx1="http://schemas.microsoft.com/office/drawing/2015/9/8/chartex" xmlns:cx2="http://schemas.microsoft.com/office/drawing/2015/10/21/chartex" xmlns:cx3="http://schemas.microsoft.com/office/drawing/2016/5/9/chartex" xmlns:cx4="http://schemas.microsoft.com/office/drawing/2016/5/10/chartex" xmlns:cx5="http://schemas.microsoft.com/office/drawing/2016/5/11/chartex" xmlns:cx6="http://schemas.microsoft.com/office/drawing/2016/5/12/chartex" xmlns:cx7="http://schemas.microsoft.com/office/drawing/2016/5/13/chartex" xmlns:cx8="http://schemas.microsoft.com/office/drawing/2016/5/14/chartex" xmlns:mc="http://schemas.openxmlformats.org/markup-compatibility/2006" xmlns:aink="http://schemas.microsoft.com/office/drawing/2016/ink" xmlns:am3d="http://schemas.microsoft.com/office/drawing/2017/model3d" xmlns:o="urn:schemas-microsoft-com:office:office" xmlns:r="http://schemas.openxmlformats.org/officeDocument/2006/relationships" xmlns:m="http://schemas.openxmlformats.org/officeDocument/2006/math" xmlns:v="urn:schemas-microsoft-com:vml" xmlns:wp14="http://schemas.microsoft.com/office/word/2010/wordprocessingDrawing" xmlns:wp="http://schemas.openxmlformats.org/drawingml/2006/wordprocessingDrawing" xmlns:w10="urn:schemas-microsoft-com:office:word" xmlns:w="http://schemas.openxmlformats.org/wordprocessingml/2006/main" xmlns:w14="http://schemas.microsoft.com/office/word/2010/wordml" xmlns:w15="http://schemas.microsoft.com/office/word/2012/wordml" xmlns:w16cid="http://schemas.microsoft.com/office/word/2016/wordml/cid" xmlns:w16se="http://schemas.microsoft.com/office/word/2015/wordml/symex" xmlns:wpg="http://schemas.microsoft.com/office/word/2010/wordprocessingGroup" xmlns:wpi="http://schemas.microsoft.com/office/word/2010/wordprocessingInk" xmlns:wne="http://schemas.microsoft.com/office/word/2006/wordml" xmlns:wps="http://schemas.microsoft.com/office/word/2010/wordprocessingShape" mc:Ignorable="w14 w15 w16se w16cid wp14">
   <w:body>
     <w:p>
-      <w:r>
+      <w:pPr>
+        <w:rPr>
+          <w:sz w:val="22"/>
+          <w:szCs w:val="22"/>
+        </w:rPr>
+      </w:pPr>
+      <w:r>
+        <w:rPr>
+          <w:sz w:val="22"/>
+          <w:szCs w:val="22"/>
+        </w:rPr>
         <w:t>Matthew Hrydil</w:t>
-      </w:r>
-    </w:p>
-    <w:p>
-      <w:r>
-        <w:t>mbh38</w:t>
-      </w:r>
-    </w:p>
-    <w:p>
-      <w:r>
-        <w:t>CS1501 – Assignment 3 Writeup</w:t>
-      </w:r>
-    </w:p>
-    <w:p>
-      <w:r>
-        <w:t>Summer 2019</w:t>
-      </w:r>
-    </w:p>
-    <w:p/>
-    <w:p>
-      <w:pPr>
-        <w:spacing w:line="480" w:lineRule="auto"/>
-      </w:pPr>
-      <w:r>
-        <w:tab/>
-        <w:t>The goal of this assignment was to modify the author’s code for LZW compression to improve upon its compression amounts. The way this was done was to incorporate variable length codewords, as well as the ability to reset the dictionary when it became full. Both of these improvements allow greater compression in certain circumstances.</w:t>
       </w:r>
     </w:p>
     <w:p>
       <w:pPr>
-        <w:spacing w:line="480" w:lineRule="auto"/>
+        <w:rPr>
+          <w:sz w:val="22"/>
+          <w:szCs w:val="22"/>
+        </w:rPr>
       </w:pPr>
       <w:r>
-        <w:tab/>
-        <w:t xml:space="preserve">Generally speaking, the option to reset the dictionary didn’t have an effect on the smaller file sizes, since the dictionary never filled up for those files in the first place. However, it did affect the compressed size of some of the larger files. Using dictionary reset for “all.tar” resulted in a great improvement over the variable code length version without the reset. But for the other large files, using the dictionary reset actually increased the size of the compressed file. This is likely because when it reset the dictionary, it lost all the strings that it had already begun compressing, and it had to begin re-compressing those strings again. This explains the good compression ratio for “all.tar”, since there were many different types of files within it, it was able to use different compression strings for the different files within “all.tar”. </w:t>
+        <w:rPr>
+          <w:sz w:val="22"/>
+          <w:szCs w:val="22"/>
+        </w:rPr>
+        <w:t>mbh38</w:t>
       </w:r>
     </w:p>
     <w:p>
       <w:pPr>
-        <w:spacing w:line="480" w:lineRule="auto"/>
+        <w:rPr>
+          <w:sz w:val="22"/>
+          <w:szCs w:val="22"/>
+        </w:rPr>
       </w:pPr>
       <w:r>
-        <w:tab/>
-        <w:t xml:space="preserve">The </w:t>
-      </w:r>
-      <w:r>
-        <w:t xml:space="preserve">worst results for the LZW compression algorithms came from the .gif and .jpg files. All three versions of these two images resulted in an expansion over the original size. The Unix compression made very little improvement over the original size of the .gif file, and the .jpg was the exact same size after being compressed using the Unix command. </w:t>
+        <w:rPr>
+          <w:sz w:val="22"/>
+          <w:szCs w:val="22"/>
+        </w:rPr>
+        <w:t>CS1501 – Assignment 3 Writeup</w:t>
       </w:r>
     </w:p>
     <w:p>
       <w:pPr>
-        <w:spacing w:line="480" w:lineRule="auto"/>
+        <w:rPr>
+          <w:sz w:val="22"/>
+          <w:szCs w:val="22"/>
+        </w:rPr>
       </w:pPr>
       <w:r>
-        <w:tab/>
-        <w:t xml:space="preserve">The bitmap images worked much better for the LZW compression algorithm. The author’s compression algorithm did not work well for the winnt256.bmp file, but it was able to compress the wacky.bmp file to about </w:t>
-      </w:r>
-      <w:r>
-        <w:t>.</w:t>
-      </w:r>
-      <w:r>
-        <w:t>5% of the original size</w:t>
-      </w:r>
-      <w:r>
-        <w:t>!</w:t>
-      </w:r>
-      <w:r>
-        <w:t xml:space="preserve"> Both of the variable code-length </w:t>
-      </w:r>
-      <w:r>
-        <w:lastRenderedPageBreak/>
-        <w:t xml:space="preserve">versions resulted in the same compression ratios because the dictionary never filled for any of the .bmp files. The variable code length version was able to compress the “bmps.tar” file to </w:t>
-      </w:r>
-      <w:r>
-        <w:t>7% of their original size. This is likely because .bmp files have long strings of the same character, and the LZW compression was able to capitalize on those strings.</w:t>
+        <w:rPr>
+          <w:sz w:val="22"/>
+          <w:szCs w:val="22"/>
+        </w:rPr>
+        <w:t>Summer 2019</w:t>
       </w:r>
     </w:p>
     <w:p>
       <w:pPr>
-        <w:spacing w:line="480" w:lineRule="auto"/>
-      </w:pPr>
-      <w:r>
-        <w:tab/>
-        <w:t xml:space="preserve">For the small .txt and .doc files, both </w:t>
-      </w:r>
-      <w:proofErr w:type="spellStart"/>
-      <w:r>
-        <w:t>LZWmod</w:t>
-      </w:r>
-      <w:proofErr w:type="spellEnd"/>
-      <w:r>
-        <w:t xml:space="preserve"> compression algorithms and the Unix compression algorithm resulted in roughly the same compression ratio. The ratio was between 30-50% for each of the .txt and .doc files. Because there is more entropy in the .txt and .doc files than there is in a .bmp file, they weren’t able to be compressed as much, but </w:t>
-      </w:r>
-      <w:proofErr w:type="gramStart"/>
-      <w:r>
-        <w:t>overall</w:t>
-      </w:r>
-      <w:proofErr w:type="gramEnd"/>
-      <w:r>
-        <w:t xml:space="preserve"> they still compressed a decent amount over their original size.</w:t>
-      </w:r>
-    </w:p>
-    <w:p>
-      <w:pPr>
-        <w:spacing w:line="480" w:lineRule="auto"/>
-      </w:pPr>
-      <w:r>
-        <w:tab/>
-        <w:t>The .exe file performed slightly worse than the .txt files, but it still resulted in about a 60% compression ratio for the variable code length compression algorithms.</w:t>
-      </w:r>
-    </w:p>
-    <w:p>
-      <w:pPr>
-        <w:spacing w:line="480" w:lineRule="auto"/>
-      </w:pPr>
-      <w:r>
-        <w:tab/>
-        <w:t>To sum things up, the variable code length algorithms out-performed the author</w:t>
-      </w:r>
-      <w:r>
-        <w:t>’</w:t>
-      </w:r>
-      <w:r>
-        <w:t xml:space="preserve">s 12-bit code length algorithm for every file. For many of the files, the compression ratios for the variable length codewords were comparable to the Unix compression ratios. As expected, the dictionary reset benefitted the all.tar file since it was a large file with many different file types. Lastly, </w:t>
-      </w:r>
-    </w:p>
-    <w:p>
-      <w:pPr>
-        <w:spacing w:line="480" w:lineRule="auto"/>
+        <w:rPr>
+          <w:sz w:val="22"/>
+          <w:szCs w:val="22"/>
+        </w:rPr>
       </w:pPr>
     </w:p>
     <w:p>
       <w:pPr>
         <w:spacing w:line="480" w:lineRule="auto"/>
+        <w:rPr>
+          <w:sz w:val="22"/>
+          <w:szCs w:val="22"/>
+        </w:rPr>
       </w:pPr>
       <w:r>
+        <w:rPr>
+          <w:sz w:val="22"/>
+          <w:szCs w:val="22"/>
+        </w:rPr>
+        <w:tab/>
+        <w:t>The goal of this assignment was to modify the author’s code for LZW compression to improve upon its compression amounts. The way this was done was to incorporate variable length codewords, as well as the ability to reset the dictionary when it became full. Both of these improvements allow greater compression in certain circumstances.</w:t>
+      </w:r>
+    </w:p>
+    <w:p>
+      <w:pPr>
+        <w:spacing w:line="480" w:lineRule="auto"/>
+        <w:rPr>
+          <w:sz w:val="22"/>
+          <w:szCs w:val="22"/>
+        </w:rPr>
+      </w:pPr>
+      <w:r>
+        <w:rPr>
+          <w:sz w:val="22"/>
+          <w:szCs w:val="22"/>
+        </w:rPr>
+        <w:tab/>
+        <w:t>Generally speaking, the option to reset the dictionary didn’t have an effect on the smaller file sizes, since the dictionary never filled up for those files in the first place. However, it did affect the compressed size of some of the larger files. Using dictionary reset for “all.tar” resulted in a great improvement over the variable code length version without the reset.</w:t>
+      </w:r>
+      <w:r>
+        <w:rPr>
+          <w:sz w:val="22"/>
+          <w:szCs w:val="22"/>
+        </w:rPr>
+        <w:t xml:space="preserve"> (With reset the compression ratio was 2.57:1 compared to 1.69:1 without dictionary reset.)</w:t>
+      </w:r>
+      <w:r>
+        <w:rPr>
+          <w:sz w:val="22"/>
+          <w:szCs w:val="22"/>
+        </w:rPr>
+        <w:t xml:space="preserve"> </w:t>
+      </w:r>
+      <w:r>
+        <w:rPr>
+          <w:sz w:val="22"/>
+          <w:szCs w:val="22"/>
+        </w:rPr>
+        <w:t>For the other large files where the dictionary reset occurred, the differences were less drastic. In some cases, using dictionary reset increased the size of the compressed file, but overall the compression ratios were comparable</w:t>
+      </w:r>
+      <w:r>
+        <w:rPr>
+          <w:sz w:val="22"/>
+          <w:szCs w:val="22"/>
+        </w:rPr>
+        <w:t xml:space="preserve">. </w:t>
+      </w:r>
+      <w:r>
+        <w:rPr>
+          <w:sz w:val="22"/>
+          <w:szCs w:val="22"/>
+        </w:rPr>
+        <w:t>Since all.tar contained many different file types, it makes sense that the compression would benefit from dictionary reset. As the dictionary became full, it could reset the dictionary and begin optimizing the strings for the different file types. For the .txt files, this doesn’t result in many improvements since the general file structure is consistent throughout.</w:t>
+      </w:r>
+    </w:p>
+    <w:p>
+      <w:pPr>
+        <w:spacing w:line="480" w:lineRule="auto"/>
+        <w:rPr>
+          <w:sz w:val="22"/>
+          <w:szCs w:val="22"/>
+        </w:rPr>
+      </w:pPr>
+      <w:r>
+        <w:rPr>
+          <w:sz w:val="22"/>
+          <w:szCs w:val="22"/>
+        </w:rPr>
+        <w:tab/>
+        <w:t xml:space="preserve">The </w:t>
+      </w:r>
+      <w:r>
+        <w:rPr>
+          <w:sz w:val="22"/>
+          <w:szCs w:val="22"/>
+        </w:rPr>
+        <w:t xml:space="preserve">worst results for the LZW compression algorithms came from the .gif and .jpg files. All three versions of these two images resulted in an expansion over the original size. The Unix compression made very little improvement over the original size of the .gif file, and the .jpg was the exact same size after being compressed using the Unix command. </w:t>
+      </w:r>
+      <w:r>
+        <w:rPr>
+          <w:sz w:val="22"/>
+          <w:szCs w:val="22"/>
+        </w:rPr>
+        <w:t xml:space="preserve">These were the only files that did not show any improvement with the variable code length LZW compression. </w:t>
+      </w:r>
+    </w:p>
+    <w:p>
+      <w:pPr>
+        <w:spacing w:line="480" w:lineRule="auto"/>
+        <w:rPr>
+          <w:sz w:val="22"/>
+          <w:szCs w:val="22"/>
+        </w:rPr>
+      </w:pPr>
+      <w:r>
+        <w:rPr>
+          <w:sz w:val="22"/>
+          <w:szCs w:val="22"/>
+        </w:rPr>
+        <w:tab/>
+        <w:t xml:space="preserve">The bitmap images worked much better </w:t>
+      </w:r>
+      <w:r>
+        <w:rPr>
+          <w:sz w:val="22"/>
+          <w:szCs w:val="22"/>
+        </w:rPr>
+        <w:t>with</w:t>
+      </w:r>
+      <w:r>
+        <w:rPr>
+          <w:sz w:val="22"/>
+          <w:szCs w:val="22"/>
+        </w:rPr>
+        <w:t xml:space="preserve"> the LZW compression algorithm. The author’s compression algorithm did not work well for the winnt256.bmp file, </w:t>
+      </w:r>
+      <w:r>
+        <w:rPr>
+          <w:sz w:val="22"/>
+          <w:szCs w:val="22"/>
+        </w:rPr>
+        <w:t xml:space="preserve">but it worked very well with </w:t>
+      </w:r>
+      <w:r>
+        <w:rPr>
+          <w:sz w:val="22"/>
+          <w:szCs w:val="22"/>
+        </w:rPr>
+        <w:lastRenderedPageBreak/>
+        <w:t xml:space="preserve">wacky.bmp. </w:t>
+      </w:r>
+      <w:r>
+        <w:rPr>
+          <w:sz w:val="22"/>
+          <w:szCs w:val="22"/>
+        </w:rPr>
+        <w:t>Both of the variable code-length versions resulted in the same compression ratios</w:t>
+      </w:r>
+      <w:r>
+        <w:rPr>
+          <w:sz w:val="22"/>
+          <w:szCs w:val="22"/>
+        </w:rPr>
+        <w:t xml:space="preserve"> as one another</w:t>
+      </w:r>
+      <w:r>
+        <w:rPr>
+          <w:sz w:val="22"/>
+          <w:szCs w:val="22"/>
+        </w:rPr>
+        <w:t xml:space="preserve"> because the dictionary never filled for any of the .bmp files. The variable code length vers</w:t>
+      </w:r>
+      <w:r>
+        <w:rPr>
+          <w:sz w:val="22"/>
+          <w:szCs w:val="22"/>
+        </w:rPr>
+        <w:t xml:space="preserve">ion of bmps.tar resulted in a 13.67:1 compression ratio, compared to the fixed code length version which resulted in a 1.20:1 ratio. .bmp files are great for LZW compression because they include many strings of the same character. This </w:t>
+      </w:r>
+      <w:r>
+        <w:rPr>
+          <w:sz w:val="22"/>
+          <w:szCs w:val="22"/>
+        </w:rPr>
+        <w:t>means that a single codeword can represent many characters from the original file, greatly increasing compression.</w:t>
+      </w:r>
+      <w:r>
+        <w:rPr>
+          <w:sz w:val="22"/>
+          <w:szCs w:val="22"/>
+        </w:rPr>
+        <w:t xml:space="preserve"> In the case of wacky.bmp, since the image was mostly white space, each of the compression algorithms yielded a compression ratio greater than 200:1!</w:t>
+      </w:r>
+      <w:bookmarkStart w:id="0" w:name="_GoBack"/>
+      <w:bookmarkEnd w:id="0"/>
+    </w:p>
+    <w:p>
+      <w:pPr>
+        <w:spacing w:line="480" w:lineRule="auto"/>
+        <w:rPr>
+          <w:sz w:val="22"/>
+          <w:szCs w:val="22"/>
+        </w:rPr>
+      </w:pPr>
+      <w:r>
+        <w:rPr>
+          <w:sz w:val="22"/>
+          <w:szCs w:val="22"/>
+        </w:rPr>
+        <w:tab/>
+        <w:t xml:space="preserve">For the small .txt and .doc files, both </w:t>
+      </w:r>
+      <w:proofErr w:type="spellStart"/>
+      <w:r>
+        <w:rPr>
+          <w:sz w:val="22"/>
+          <w:szCs w:val="22"/>
+        </w:rPr>
+        <w:t>LZWmod</w:t>
+      </w:r>
+      <w:proofErr w:type="spellEnd"/>
+      <w:r>
+        <w:rPr>
+          <w:sz w:val="22"/>
+          <w:szCs w:val="22"/>
+        </w:rPr>
+        <w:t xml:space="preserve"> compression algorithms and the Unix compression algorithm resulted in roughly the same compression ratio. The ratio was</w:t>
+      </w:r>
+      <w:r>
+        <w:rPr>
+          <w:sz w:val="22"/>
+          <w:szCs w:val="22"/>
+        </w:rPr>
+        <w:t xml:space="preserve"> between 2:1 and 3:1 </w:t>
+      </w:r>
+      <w:r>
+        <w:rPr>
+          <w:sz w:val="22"/>
+          <w:szCs w:val="22"/>
+        </w:rPr>
+        <w:t xml:space="preserve">for each of the .txt and .doc files. Because there is more entropy in the .txt and .doc files than there is in a .bmp file, they weren’t able to be compressed as much, but </w:t>
+      </w:r>
+      <w:proofErr w:type="gramStart"/>
+      <w:r>
+        <w:rPr>
+          <w:sz w:val="22"/>
+          <w:szCs w:val="22"/>
+        </w:rPr>
+        <w:t>overall</w:t>
+      </w:r>
+      <w:proofErr w:type="gramEnd"/>
+      <w:r>
+        <w:rPr>
+          <w:sz w:val="22"/>
+          <w:szCs w:val="22"/>
+        </w:rPr>
+        <w:t xml:space="preserve"> they still compressed a </w:t>
+      </w:r>
+      <w:r>
+        <w:rPr>
+          <w:sz w:val="22"/>
+          <w:szCs w:val="22"/>
+        </w:rPr>
+        <w:t>respectable</w:t>
+      </w:r>
+      <w:r>
+        <w:rPr>
+          <w:sz w:val="22"/>
+          <w:szCs w:val="22"/>
+        </w:rPr>
+        <w:t xml:space="preserve"> amount over their original size.</w:t>
+      </w:r>
+    </w:p>
+    <w:p>
+      <w:pPr>
+        <w:spacing w:line="480" w:lineRule="auto"/>
+        <w:rPr>
+          <w:sz w:val="22"/>
+          <w:szCs w:val="22"/>
+        </w:rPr>
+      </w:pPr>
+      <w:r>
+        <w:rPr>
+          <w:sz w:val="22"/>
+          <w:szCs w:val="22"/>
+        </w:rPr>
+        <w:tab/>
+        <w:t xml:space="preserve">The .exe file performed slightly worse than the .txt files, but it still resulted in </w:t>
+      </w:r>
+      <w:r>
+        <w:rPr>
+          <w:sz w:val="22"/>
+          <w:szCs w:val="22"/>
+        </w:rPr>
+        <w:t xml:space="preserve">a ~1.5:1 </w:t>
+      </w:r>
+      <w:r>
+        <w:rPr>
+          <w:sz w:val="22"/>
+          <w:szCs w:val="22"/>
+        </w:rPr>
+        <w:t>compression ratio for the variable code length compression algorithms.</w:t>
+      </w:r>
+    </w:p>
+    <w:p>
+      <w:pPr>
+        <w:spacing w:line="480" w:lineRule="auto"/>
+        <w:rPr>
+          <w:sz w:val="22"/>
+          <w:szCs w:val="22"/>
+        </w:rPr>
+      </w:pPr>
+      <w:r>
+        <w:rPr>
+          <w:sz w:val="22"/>
+          <w:szCs w:val="22"/>
+        </w:rPr>
         <w:drawing>
-          <wp:inline distT="0" distB="0" distL="0" distR="0" wp14:anchorId="528AB848" wp14:editId="3CD877D2">
-            <wp:extent cx="5943600" cy="1428115"/>
-            <wp:effectExtent l="0" t="0" r="0" b="0"/>
-            <wp:docPr id="1" name="Picture 1"/>
+          <wp:anchor distT="0" distB="0" distL="114300" distR="114300" simplePos="0" relativeHeight="251658240" behindDoc="0" locked="0" layoutInCell="1" allowOverlap="1" wp14:anchorId="49457B6E" wp14:editId="2F476A62">
+            <wp:simplePos x="0" y="0"/>
+            <wp:positionH relativeFrom="column">
+              <wp:posOffset>-474345</wp:posOffset>
+            </wp:positionH>
+            <wp:positionV relativeFrom="paragraph">
+              <wp:posOffset>2320290</wp:posOffset>
+            </wp:positionV>
+            <wp:extent cx="6891020" cy="1552575"/>
+            <wp:effectExtent l="0" t="0" r="5080" b="0"/>
+            <wp:wrapNone/>
+            <wp:docPr id="2" name="Picture 2"/>
             <wp:cNvGraphicFramePr>
               <a:graphicFrameLocks xmlns:a="http://schemas.openxmlformats.org/drawingml/2006/main" noChangeAspect="1"/>
             </wp:cNvGraphicFramePr>
@@ -156,7 +405,13 @@
                     <pic:cNvPicPr/>
                   </pic:nvPicPr>
                   <pic:blipFill>
-                    <a:blip r:embed="rId4"/>
+                    <a:blip r:embed="rId4">
+                      <a:extLst>
+                        <a:ext uri="{28A0092B-C50C-407E-A947-70E740481C1C}">
+                          <a14:useLocalDpi xmlns:a14="http://schemas.microsoft.com/office/drawing/2010/main" val="0"/>
+                        </a:ext>
+                      </a:extLst>
+                    </a:blip>
                     <a:stretch>
                       <a:fillRect/>
                     </a:stretch>
@@ -164,7 +419,7 @@
                   <pic:spPr>
                     <a:xfrm>
                       <a:off x="0" y="0"/>
-                      <a:ext cx="5943600" cy="1428115"/>
+                      <a:ext cx="6891020" cy="1552575"/>
                     </a:xfrm>
                     <a:prstGeom prst="rect">
                       <a:avLst/>
@@ -173,11 +428,44 @@
                 </pic:pic>
               </a:graphicData>
             </a:graphic>
-          </wp:inline>
+            <wp14:sizeRelH relativeFrom="page">
+              <wp14:pctWidth>0</wp14:pctWidth>
+            </wp14:sizeRelH>
+            <wp14:sizeRelV relativeFrom="page">
+              <wp14:pctHeight>0</wp14:pctHeight>
+            </wp14:sizeRelV>
+          </wp:anchor>
         </w:drawing>
       </w:r>
-      <w:bookmarkStart w:id="0" w:name="_GoBack"/>
-      <w:bookmarkEnd w:id="0"/>
+      <w:r>
+        <w:rPr>
+          <w:sz w:val="22"/>
+          <w:szCs w:val="22"/>
+        </w:rPr>
+        <w:tab/>
+        <w:t>To sum things up, the variable code length algorithms out-performed the author</w:t>
+      </w:r>
+      <w:r>
+        <w:rPr>
+          <w:sz w:val="22"/>
+          <w:szCs w:val="22"/>
+        </w:rPr>
+        <w:t>’</w:t>
+      </w:r>
+      <w:r>
+        <w:rPr>
+          <w:sz w:val="22"/>
+          <w:szCs w:val="22"/>
+        </w:rPr>
+        <w:t xml:space="preserve">s 12-bit code length algorithm for every file. For many of the files, the compression ratios for the variable length codewords were comparable to the Unix compression ratios. As expected, the dictionary reset benefitted the all.tar file since it was a large file with many different file types. </w:t>
+      </w:r>
+      <w:r>
+        <w:rPr>
+          <w:sz w:val="22"/>
+          <w:szCs w:val="22"/>
+        </w:rPr>
+        <w:t xml:space="preserve">For the other files, the option to reset the dictionary didn’t affect the overall compression ratios that much, especially the smaller files where the dictionary reset never occurred. </w:t>
+      </w:r>
     </w:p>
     <w:sectPr>
       <w:pgSz w:w="12240" w:h="15840"/>
@@ -308,6 +596,7 @@
     <w:lsdException w:name="HTML Sample" w:semiHidden="1" w:unhideWhenUsed="1"/>
     <w:lsdException w:name="HTML Typewriter" w:semiHidden="1" w:unhideWhenUsed="1"/>
     <w:lsdException w:name="HTML Variable" w:semiHidden="1" w:unhideWhenUsed="1"/>
+    <w:lsdException w:name="Normal Table" w:semiHidden="1" w:unhideWhenUsed="1"/>
     <w:lsdException w:name="annotation subject" w:semiHidden="1" w:unhideWhenUsed="1"/>
     <w:lsdException w:name="No List" w:semiHidden="1" w:unhideWhenUsed="1"/>
     <w:lsdException w:name="Outline List 1" w:semiHidden="1" w:unhideWhenUsed="1"/>
@@ -354,8 +643,10 @@
     <w:lsdException w:name="Table Subtle 2" w:semiHidden="1" w:unhideWhenUsed="1"/>
     <w:lsdException w:name="Table Web 1" w:semiHidden="1" w:unhideWhenUsed="1"/>
     <w:lsdException w:name="Table Web 2" w:semiHidden="1" w:unhideWhenUsed="1"/>
+    <w:lsdException w:name="Table Web 3" w:semiHidden="1" w:unhideWhenUsed="1"/>
     <w:lsdException w:name="Balloon Text" w:semiHidden="1" w:unhideWhenUsed="1"/>
     <w:lsdException w:name="Table Grid" w:uiPriority="39"/>
+    <w:lsdException w:name="Table Theme" w:semiHidden="1" w:unhideWhenUsed="1"/>
     <w:lsdException w:name="Placeholder Text" w:semiHidden="1"/>
     <w:lsdException w:name="No Spacing" w:uiPriority="1" w:qFormat="1"/>
     <w:lsdException w:name="Light Shading" w:uiPriority="60"/>

</xml_diff>